<commit_message>
Scrum meeting 1 and 2 have been completed
</commit_message>
<xml_diff>
--- a/Scrum Meetings/Meeting 1.docx
+++ b/Scrum Meetings/Meeting 1.docx
@@ -20,7 +20,13 @@
         <w:t> </w:t>
       </w:r>
       <w:r>
-        <w:t>SCRUM MEETING WEEK ()</w:t>
+        <w:t>SCRUM MEETING WEEK (</w:t>
+      </w:r>
+      <w:r>
+        <w:t>1</w:t>
+      </w:r>
+      <w:r>
+        <w:t>)</w:t>
       </w:r>
     </w:p>
     <w:p>
@@ -92,7 +98,7 @@
           <w:szCs w:val="34"/>
         </w:rPr>
         <w:drawing>
-          <wp:inline distT="0" distB="0" distL="0" distR="0" wp14:anchorId="79682000" wp14:editId="2AA0A4C6">
+          <wp:inline distT="0" distB="0" distL="0" distR="0" wp14:anchorId="69618EF2" wp14:editId="5EB5D804">
             <wp:extent cx="157163" cy="157163"/>
             <wp:effectExtent l="0" t="0" r="0" b="0"/>
             <wp:docPr id="1499542647" name="Picture 4" descr=":white_check_mark:"/>
@@ -280,51 +286,21 @@
           </w:tcPr>
           <w:p>
             <w:pPr>
-              <w:rPr>
-                <w:rFonts w:ascii="Times New Roman" w:eastAsia="Times New Roman" w:hAnsi="Times New Roman" w:cs="Times New Roman"/>
-              </w:rPr>
-            </w:pPr>
-            <w:r>
-              <w:rPr>
-                <w:rFonts w:ascii="Times New Roman" w:eastAsia="Times New Roman" w:hAnsi="Times New Roman" w:cs="Times New Roman"/>
-              </w:rPr>
-              <w:t>​​</w:t>
-            </w:r>
-          </w:p>
-          <w:p>
-            <w:pPr>
-              <w:rPr>
-                <w:rFonts w:ascii="Times New Roman" w:eastAsia="Times New Roman" w:hAnsi="Times New Roman" w:cs="Times New Roman"/>
-              </w:rPr>
-            </w:pPr>
-          </w:p>
-          <w:p>
-            <w:pPr>
-              <w:rPr>
-                <w:rFonts w:ascii="Times New Roman" w:eastAsia="Times New Roman" w:hAnsi="Times New Roman" w:cs="Times New Roman"/>
-              </w:rPr>
-            </w:pPr>
-          </w:p>
-          <w:p>
-            <w:pPr>
-              <w:rPr>
-                <w:rFonts w:ascii="Times New Roman" w:eastAsia="Times New Roman" w:hAnsi="Times New Roman" w:cs="Times New Roman"/>
-              </w:rPr>
-            </w:pPr>
-          </w:p>
-          <w:p>
-            <w:pPr>
-              <w:rPr>
-                <w:rFonts w:ascii="Times New Roman" w:eastAsia="Times New Roman" w:hAnsi="Times New Roman" w:cs="Times New Roman"/>
-              </w:rPr>
-            </w:pPr>
-          </w:p>
-          <w:p>
-            <w:pPr>
-              <w:rPr>
-                <w:rFonts w:ascii="Times New Roman" w:eastAsia="Times New Roman" w:hAnsi="Times New Roman" w:cs="Times New Roman"/>
-              </w:rPr>
-            </w:pPr>
+              <w:pStyle w:val="ListParagraph"/>
+              <w:numPr>
+                <w:ilvl w:val="0"/>
+                <w:numId w:val="10"/>
+              </w:numPr>
+              <w:rPr>
+                <w:rFonts w:ascii="Times New Roman" w:eastAsia="Times New Roman" w:hAnsi="Times New Roman" w:cs="Times New Roman"/>
+              </w:rPr>
+            </w:pPr>
+            <w:r>
+              <w:rPr>
+                <w:rFonts w:ascii="Times New Roman" w:eastAsia="Times New Roman" w:hAnsi="Times New Roman" w:cs="Times New Roman"/>
+              </w:rPr>
+              <w:t>Complete use case diagram</w:t>
+            </w:r>
           </w:p>
         </w:tc>
         <w:tc>
@@ -334,6 +310,11 @@
           </w:tcPr>
           <w:p>
             <w:pPr>
+              <w:pStyle w:val="ListParagraph"/>
+              <w:numPr>
+                <w:ilvl w:val="0"/>
+                <w:numId w:val="10"/>
+              </w:numPr>
               <w:rPr>
                 <w:rFonts w:ascii="Times New Roman" w:eastAsia="Times New Roman" w:hAnsi="Times New Roman" w:cs="Times New Roman"/>
               </w:rPr>
@@ -343,6 +324,50 @@
                 <w:rFonts w:ascii="Times New Roman" w:eastAsia="Times New Roman" w:hAnsi="Times New Roman" w:cs="Times New Roman"/>
               </w:rPr>
               <w:t>​​</w:t>
+            </w:r>
+            <w:r>
+              <w:rPr>
+                <w:rFonts w:ascii="Times New Roman" w:eastAsia="Times New Roman" w:hAnsi="Times New Roman" w:cs="Times New Roman"/>
+              </w:rPr>
+              <w:t xml:space="preserve">Discuss important </w:t>
+            </w:r>
+            <w:proofErr w:type="gramStart"/>
+            <w:r>
+              <w:rPr>
+                <w:rFonts w:ascii="Times New Roman" w:eastAsia="Times New Roman" w:hAnsi="Times New Roman" w:cs="Times New Roman"/>
+              </w:rPr>
+              <w:t>features</w:t>
+            </w:r>
+            <w:proofErr w:type="gramEnd"/>
+          </w:p>
+          <w:p>
+            <w:pPr>
+              <w:pStyle w:val="ListParagraph"/>
+              <w:numPr>
+                <w:ilvl w:val="0"/>
+                <w:numId w:val="10"/>
+              </w:numPr>
+              <w:rPr>
+                <w:rFonts w:ascii="Times New Roman" w:eastAsia="Times New Roman" w:hAnsi="Times New Roman" w:cs="Times New Roman"/>
+              </w:rPr>
+            </w:pPr>
+            <w:r>
+              <w:rPr>
+                <w:rFonts w:ascii="Times New Roman" w:eastAsia="Times New Roman" w:hAnsi="Times New Roman" w:cs="Times New Roman"/>
+              </w:rPr>
+              <w:t xml:space="preserve">Plan out </w:t>
+            </w:r>
+            <w:r>
+              <w:rPr>
+                <w:rFonts w:ascii="Times New Roman" w:eastAsia="Times New Roman" w:hAnsi="Times New Roman" w:cs="Times New Roman"/>
+              </w:rPr>
+              <w:t xml:space="preserve">a </w:t>
+            </w:r>
+            <w:r>
+              <w:rPr>
+                <w:rFonts w:ascii="Times New Roman" w:eastAsia="Times New Roman" w:hAnsi="Times New Roman" w:cs="Times New Roman"/>
+              </w:rPr>
+              <w:t>use case diagram</w:t>
             </w:r>
           </w:p>
         </w:tc>
@@ -353,6 +378,11 @@
           </w:tcPr>
           <w:p>
             <w:pPr>
+              <w:pStyle w:val="ListParagraph"/>
+              <w:numPr>
+                <w:ilvl w:val="0"/>
+                <w:numId w:val="10"/>
+              </w:numPr>
               <w:rPr>
                 <w:rFonts w:ascii="Times New Roman" w:eastAsia="Times New Roman" w:hAnsi="Times New Roman" w:cs="Times New Roman"/>
               </w:rPr>
@@ -362,6 +392,12 @@
                 <w:rFonts w:ascii="Times New Roman" w:eastAsia="Times New Roman" w:hAnsi="Times New Roman" w:cs="Times New Roman"/>
               </w:rPr>
               <w:t>​​</w:t>
+            </w:r>
+            <w:r>
+              <w:rPr>
+                <w:rFonts w:ascii="Times New Roman" w:eastAsia="Times New Roman" w:hAnsi="Times New Roman" w:cs="Times New Roman"/>
+              </w:rPr>
+              <w:t>Update sprint backlog</w:t>
             </w:r>
           </w:p>
         </w:tc>
@@ -380,6 +416,7 @@
         </w:rPr>
       </w:pPr>
     </w:p>
+    <w:bookmarkStart w:id="0" w:name="_Hlk158215313"/>
     <w:p>
       <w:pPr>
         <w:outlineLvl w:val="1"/>
@@ -436,7 +473,7 @@
           <w:szCs w:val="34"/>
         </w:rPr>
         <w:drawing>
-          <wp:inline distT="0" distB="0" distL="0" distR="0">
+          <wp:inline distT="0" distB="0" distL="0" distR="0" wp14:anchorId="012D0632" wp14:editId="37535F7E">
             <wp:extent cx="171450" cy="171450"/>
             <wp:effectExtent l="0" t="0" r="6350" b="6350"/>
             <wp:docPr id="922092399" name="Picture 3" descr=":busts_in_silhouette:"/>
@@ -626,7 +663,7 @@
                 <w:rFonts w:ascii="Times New Roman" w:eastAsia="Times New Roman" w:hAnsi="Times New Roman" w:cs="Times New Roman"/>
                 <w:spacing w:val="-1"/>
               </w:rPr>
-              <w:t xml:space="preserve"> </w:t>
+              <w:t>Gavin Ashworth</w:t>
             </w:r>
           </w:p>
         </w:tc>
@@ -654,7 +691,7 @@
                 <w:rFonts w:ascii="Times New Roman" w:eastAsia="Times New Roman" w:hAnsi="Times New Roman" w:cs="Times New Roman"/>
                 <w:spacing w:val="-1"/>
               </w:rPr>
-              <w:t xml:space="preserve"> </w:t>
+              <w:t>Scrum Master</w:t>
             </w:r>
           </w:p>
         </w:tc>
@@ -674,6 +711,13 @@
                 <w:spacing w:val="-1"/>
               </w:rPr>
             </w:pPr>
+            <w:r>
+              <w:rPr>
+                <w:rFonts w:ascii="Times New Roman" w:eastAsia="Times New Roman" w:hAnsi="Times New Roman" w:cs="Times New Roman"/>
+                <w:spacing w:val="-1"/>
+              </w:rPr>
+              <w:t>Nick Haydu</w:t>
+            </w:r>
           </w:p>
         </w:tc>
         <w:tc>
@@ -687,6 +731,13 @@
                 <w:spacing w:val="-1"/>
               </w:rPr>
             </w:pPr>
+            <w:r>
+              <w:rPr>
+                <w:rFonts w:ascii="Times New Roman" w:eastAsia="Times New Roman" w:hAnsi="Times New Roman" w:cs="Times New Roman"/>
+                <w:spacing w:val="-1"/>
+              </w:rPr>
+              <w:t>Dev</w:t>
+            </w:r>
           </w:p>
         </w:tc>
       </w:tr>
@@ -705,6 +756,13 @@
                 <w:spacing w:val="-1"/>
               </w:rPr>
             </w:pPr>
+            <w:r>
+              <w:rPr>
+                <w:rFonts w:ascii="Times New Roman" w:eastAsia="Times New Roman" w:hAnsi="Times New Roman" w:cs="Times New Roman"/>
+                <w:spacing w:val="-1"/>
+              </w:rPr>
+              <w:t>Imoudu Ibrahim</w:t>
+            </w:r>
           </w:p>
         </w:tc>
         <w:tc>
@@ -718,6 +776,13 @@
                 <w:spacing w:val="-1"/>
               </w:rPr>
             </w:pPr>
+            <w:r>
+              <w:rPr>
+                <w:rFonts w:ascii="Times New Roman" w:eastAsia="Times New Roman" w:hAnsi="Times New Roman" w:cs="Times New Roman"/>
+                <w:spacing w:val="-1"/>
+              </w:rPr>
+              <w:t>Dev</w:t>
+            </w:r>
           </w:p>
         </w:tc>
       </w:tr>
@@ -736,6 +801,13 @@
                 <w:spacing w:val="-1"/>
               </w:rPr>
             </w:pPr>
+            <w:r>
+              <w:rPr>
+                <w:rFonts w:ascii="Times New Roman" w:eastAsia="Times New Roman" w:hAnsi="Times New Roman" w:cs="Times New Roman"/>
+                <w:spacing w:val="-1"/>
+              </w:rPr>
+              <w:t>Preston Melvin</w:t>
+            </w:r>
           </w:p>
         </w:tc>
         <w:tc>
@@ -749,71 +821,18 @@
                 <w:spacing w:val="-1"/>
               </w:rPr>
             </w:pPr>
-          </w:p>
-        </w:tc>
-      </w:tr>
-      <w:tr>
-        <w:trPr>
-          <w:trHeight w:val="539"/>
-        </w:trPr>
-        <w:tc>
-          <w:tcPr>
-            <w:tcW w:w="4957" w:type="dxa"/>
-          </w:tcPr>
-          <w:p>
-            <w:pPr>
-              <w:rPr>
-                <w:rFonts w:ascii="Times New Roman" w:eastAsia="Times New Roman" w:hAnsi="Times New Roman" w:cs="Times New Roman"/>
-                <w:spacing w:val="-1"/>
-              </w:rPr>
-            </w:pPr>
-          </w:p>
-        </w:tc>
-        <w:tc>
-          <w:tcPr>
-            <w:tcW w:w="2835" w:type="dxa"/>
-          </w:tcPr>
-          <w:p>
-            <w:pPr>
-              <w:rPr>
-                <w:rFonts w:ascii="Times New Roman" w:eastAsia="Times New Roman" w:hAnsi="Times New Roman" w:cs="Times New Roman"/>
-                <w:spacing w:val="-1"/>
-              </w:rPr>
-            </w:pPr>
-          </w:p>
-        </w:tc>
-      </w:tr>
-      <w:tr>
-        <w:tc>
-          <w:tcPr>
-            <w:tcW w:w="4957" w:type="dxa"/>
-            <w:hideMark/>
-          </w:tcPr>
-          <w:p>
-            <w:pPr>
-              <w:rPr>
-                <w:rFonts w:ascii="Times New Roman" w:eastAsia="Times New Roman" w:hAnsi="Times New Roman" w:cs="Times New Roman"/>
-                <w:spacing w:val="-1"/>
-              </w:rPr>
-            </w:pPr>
-          </w:p>
-        </w:tc>
-        <w:tc>
-          <w:tcPr>
-            <w:tcW w:w="2835" w:type="dxa"/>
-            <w:hideMark/>
-          </w:tcPr>
-          <w:p>
-            <w:pPr>
-              <w:rPr>
-                <w:rFonts w:ascii="Times New Roman" w:eastAsia="Times New Roman" w:hAnsi="Times New Roman" w:cs="Times New Roman"/>
-                <w:spacing w:val="-1"/>
-              </w:rPr>
-            </w:pPr>
+            <w:r>
+              <w:rPr>
+                <w:rFonts w:ascii="Times New Roman" w:eastAsia="Times New Roman" w:hAnsi="Times New Roman" w:cs="Times New Roman"/>
+                <w:spacing w:val="-1"/>
+              </w:rPr>
+              <w:t>Dev</w:t>
+            </w:r>
           </w:p>
         </w:tc>
       </w:tr>
     </w:tbl>
+    <w:bookmarkEnd w:id="0"/>
     <w:p>
       <w:pPr>
         <w:outlineLvl w:val="1"/>
@@ -826,6 +845,17 @@
           <w:szCs w:val="34"/>
         </w:rPr>
       </w:pPr>
+      <w:r>
+        <w:rPr>
+          <w:rFonts w:ascii="Times New Roman" w:eastAsia="Times New Roman" w:hAnsi="Times New Roman" w:cs="Times New Roman"/>
+          <w:b/>
+          <w:bCs/>
+          <w:spacing w:val="-2"/>
+          <w:sz w:val="34"/>
+          <w:szCs w:val="34"/>
+        </w:rPr>
+        <w:tab/>
+      </w:r>
     </w:p>
     <w:p>
       <w:pPr>
@@ -894,7 +924,7 @@
           <w:szCs w:val="34"/>
         </w:rPr>
         <w:drawing>
-          <wp:inline distT="0" distB="0" distL="0" distR="0">
+          <wp:inline distT="0" distB="0" distL="0" distR="0" wp14:anchorId="14832883" wp14:editId="076766CD">
             <wp:extent cx="185738" cy="185738"/>
             <wp:effectExtent l="0" t="0" r="5080" b="5080"/>
             <wp:docPr id="459473846" name="Picture 2" descr=":pencil2:"/>
@@ -1075,7 +1105,7 @@
                 <w:rFonts w:ascii="Times New Roman" w:eastAsia="Times New Roman" w:hAnsi="Times New Roman" w:cs="Times New Roman"/>
                 <w:spacing w:val="-1"/>
               </w:rPr>
-              <w:t>e.g., Bugs</w:t>
+              <w:t>None</w:t>
             </w:r>
           </w:p>
         </w:tc>
@@ -1129,7 +1159,7 @@
                 <w:rFonts w:ascii="Times New Roman" w:eastAsia="Times New Roman" w:hAnsi="Times New Roman" w:cs="Times New Roman"/>
                 <w:spacing w:val="-1"/>
               </w:rPr>
-              <w:t xml:space="preserve"> </w:t>
+              <w:t>None</w:t>
             </w:r>
           </w:p>
         </w:tc>
@@ -1174,6 +1204,13 @@
                 <w:spacing w:val="-1"/>
               </w:rPr>
             </w:pPr>
+            <w:r>
+              <w:rPr>
+                <w:rFonts w:ascii="Times New Roman" w:eastAsia="Times New Roman" w:hAnsi="Times New Roman" w:cs="Times New Roman"/>
+                <w:spacing w:val="-1"/>
+              </w:rPr>
+              <w:t>None</w:t>
+            </w:r>
           </w:p>
         </w:tc>
       </w:tr>
@@ -1217,6 +1254,13 @@
                 <w:spacing w:val="-1"/>
               </w:rPr>
             </w:pPr>
+            <w:r>
+              <w:rPr>
+                <w:rFonts w:ascii="Times New Roman" w:eastAsia="Times New Roman" w:hAnsi="Times New Roman" w:cs="Times New Roman"/>
+                <w:spacing w:val="-1"/>
+              </w:rPr>
+              <w:t>4</w:t>
+            </w:r>
           </w:p>
         </w:tc>
       </w:tr>
@@ -1272,7 +1316,7 @@
                 <w:rFonts w:ascii="Times New Roman" w:eastAsia="Times New Roman" w:hAnsi="Times New Roman" w:cs="Times New Roman"/>
                 <w:spacing w:val="-1"/>
               </w:rPr>
-              <w:t xml:space="preserve"> </w:t>
+              <w:t>There was no previous sprint meeting</w:t>
             </w:r>
           </w:p>
         </w:tc>
@@ -1300,7 +1344,6 @@
           <w:sz w:val="27"/>
           <w:szCs w:val="27"/>
         </w:rPr>
-        <w:lastRenderedPageBreak/>
         <w:t>Details</w:t>
       </w:r>
       <w:r>
@@ -1388,7 +1431,15 @@
                 <w:rFonts w:ascii="Times New Roman" w:eastAsia="Times New Roman" w:hAnsi="Times New Roman" w:cs="Times New Roman"/>
                 <w:spacing w:val="-1"/>
               </w:rPr>
-              <w:t xml:space="preserve"> </w:t>
+              <w:t>Jan 29</w:t>
+            </w:r>
+            <w:r>
+              <w:rPr>
+                <w:rFonts w:ascii="Times New Roman" w:eastAsia="Times New Roman" w:hAnsi="Times New Roman" w:cs="Times New Roman"/>
+                <w:spacing w:val="-1"/>
+                <w:vertAlign w:val="superscript"/>
+              </w:rPr>
+              <w:t>th</w:t>
             </w:r>
           </w:p>
         </w:tc>
@@ -1430,6 +1481,28 @@
                 <w:spacing w:val="-1"/>
               </w:rPr>
             </w:pPr>
+            <w:r>
+              <w:rPr>
+                <w:rFonts w:ascii="Times New Roman" w:eastAsia="Times New Roman" w:hAnsi="Times New Roman" w:cs="Times New Roman"/>
+                <w:spacing w:val="-1"/>
+              </w:rPr>
+              <w:t>Jan 29</w:t>
+            </w:r>
+            <w:r>
+              <w:rPr>
+                <w:rFonts w:ascii="Times New Roman" w:eastAsia="Times New Roman" w:hAnsi="Times New Roman" w:cs="Times New Roman"/>
+                <w:spacing w:val="-1"/>
+                <w:vertAlign w:val="superscript"/>
+              </w:rPr>
+              <w:t>th</w:t>
+            </w:r>
+            <w:r>
+              <w:rPr>
+                <w:rFonts w:ascii="Times New Roman" w:eastAsia="Times New Roman" w:hAnsi="Times New Roman" w:cs="Times New Roman"/>
+                <w:spacing w:val="-1"/>
+              </w:rPr>
+              <w:t xml:space="preserve"> </w:t>
+            </w:r>
           </w:p>
         </w:tc>
       </w:tr>
@@ -1475,14 +1548,7 @@
                 <w:rFonts w:ascii="Times New Roman" w:eastAsia="Times New Roman" w:hAnsi="Times New Roman" w:cs="Times New Roman"/>
                 <w:spacing w:val="-1"/>
               </w:rPr>
-              <w:t>​​</w:t>
-            </w:r>
-            <w:r>
-              <w:rPr>
-                <w:rFonts w:ascii="Times New Roman" w:eastAsia="Times New Roman" w:hAnsi="Times New Roman" w:cs="Times New Roman"/>
-                <w:spacing w:val="-1"/>
-              </w:rPr>
-              <w:t xml:space="preserve"> </w:t>
+              <w:t>Planning Framework</w:t>
             </w:r>
           </w:p>
         </w:tc>
@@ -1509,6 +1575,7 @@
                 <w:bCs/>
                 <w:spacing w:val="-1"/>
               </w:rPr>
+              <w:lastRenderedPageBreak/>
               <w:t>Team capacity</w:t>
             </w:r>
           </w:p>
@@ -1524,6 +1591,13 @@
                 <w:spacing w:val="-1"/>
               </w:rPr>
             </w:pPr>
+            <w:r>
+              <w:rPr>
+                <w:rFonts w:ascii="Times New Roman" w:eastAsia="Times New Roman" w:hAnsi="Times New Roman" w:cs="Times New Roman"/>
+                <w:spacing w:val="-1"/>
+              </w:rPr>
+              <w:t>4</w:t>
+            </w:r>
           </w:p>
         </w:tc>
       </w:tr>
@@ -1564,6 +1638,13 @@
                 <w:spacing w:val="-1"/>
               </w:rPr>
             </w:pPr>
+            <w:r>
+              <w:rPr>
+                <w:rFonts w:ascii="Times New Roman" w:eastAsia="Times New Roman" w:hAnsi="Times New Roman" w:cs="Times New Roman"/>
+                <w:spacing w:val="-1"/>
+              </w:rPr>
+              <w:t>4</w:t>
+            </w:r>
           </w:p>
         </w:tc>
       </w:tr>
@@ -1609,76 +1690,53 @@
                 <w:rFonts w:ascii="Times New Roman" w:eastAsia="Times New Roman" w:hAnsi="Times New Roman" w:cs="Times New Roman"/>
                 <w:spacing w:val="-1"/>
               </w:rPr>
-              <w:t xml:space="preserve"> Member 1</w:t>
-            </w:r>
-          </w:p>
-          <w:p>
-            <w:pPr>
-              <w:rPr>
-                <w:rFonts w:ascii="Times New Roman" w:eastAsia="Times New Roman" w:hAnsi="Times New Roman" w:cs="Times New Roman"/>
-                <w:spacing w:val="-1"/>
-              </w:rPr>
-            </w:pPr>
-            <w:r>
-              <w:rPr>
-                <w:rFonts w:ascii="Times New Roman" w:eastAsia="Times New Roman" w:hAnsi="Times New Roman" w:cs="Times New Roman"/>
-                <w:spacing w:val="-1"/>
-              </w:rPr>
-              <w:t xml:space="preserve"> Member 2</w:t>
-            </w:r>
-          </w:p>
-          <w:p>
-            <w:pPr>
-              <w:rPr>
-                <w:rFonts w:ascii="Times New Roman" w:eastAsia="Times New Roman" w:hAnsi="Times New Roman" w:cs="Times New Roman"/>
-                <w:spacing w:val="-1"/>
-              </w:rPr>
-            </w:pPr>
-            <w:r>
-              <w:rPr>
-                <w:rFonts w:ascii="Times New Roman" w:eastAsia="Times New Roman" w:hAnsi="Times New Roman" w:cs="Times New Roman"/>
-                <w:spacing w:val="-1"/>
-              </w:rPr>
-              <w:t xml:space="preserve"> Member 3</w:t>
-            </w:r>
-          </w:p>
-          <w:p>
-            <w:pPr>
-              <w:rPr>
-                <w:rFonts w:ascii="Times New Roman" w:eastAsia="Times New Roman" w:hAnsi="Times New Roman" w:cs="Times New Roman"/>
-                <w:spacing w:val="-1"/>
-              </w:rPr>
-            </w:pPr>
-            <w:r>
-              <w:rPr>
-                <w:rFonts w:ascii="Times New Roman" w:eastAsia="Times New Roman" w:hAnsi="Times New Roman" w:cs="Times New Roman"/>
-                <w:spacing w:val="-1"/>
-              </w:rPr>
-              <w:t xml:space="preserve"> Member 4</w:t>
-            </w:r>
-          </w:p>
-          <w:p>
-            <w:pPr>
-              <w:rPr>
-                <w:rFonts w:ascii="Times New Roman" w:eastAsia="Times New Roman" w:hAnsi="Times New Roman" w:cs="Times New Roman"/>
-                <w:spacing w:val="-1"/>
-              </w:rPr>
-            </w:pPr>
-            <w:r>
-              <w:rPr>
-                <w:rFonts w:ascii="Times New Roman" w:eastAsia="Times New Roman" w:hAnsi="Times New Roman" w:cs="Times New Roman"/>
-                <w:spacing w:val="-1"/>
-              </w:rPr>
-              <w:t xml:space="preserve"> Member 5</w:t>
-            </w:r>
-          </w:p>
-          <w:p>
-            <w:pPr>
-              <w:rPr>
-                <w:rFonts w:ascii="Times New Roman" w:eastAsia="Times New Roman" w:hAnsi="Times New Roman" w:cs="Times New Roman"/>
-                <w:spacing w:val="-1"/>
-              </w:rPr>
-            </w:pPr>
+              <w:t>Gavin: 1</w:t>
+            </w:r>
+          </w:p>
+          <w:p>
+            <w:pPr>
+              <w:rPr>
+                <w:rFonts w:ascii="Times New Roman" w:eastAsia="Times New Roman" w:hAnsi="Times New Roman" w:cs="Times New Roman"/>
+                <w:spacing w:val="-1"/>
+              </w:rPr>
+            </w:pPr>
+            <w:r>
+              <w:rPr>
+                <w:rFonts w:ascii="Times New Roman" w:eastAsia="Times New Roman" w:hAnsi="Times New Roman" w:cs="Times New Roman"/>
+                <w:spacing w:val="-1"/>
+              </w:rPr>
+              <w:t>Nick: 1</w:t>
+            </w:r>
+          </w:p>
+          <w:p>
+            <w:pPr>
+              <w:rPr>
+                <w:rFonts w:ascii="Times New Roman" w:eastAsia="Times New Roman" w:hAnsi="Times New Roman" w:cs="Times New Roman"/>
+                <w:spacing w:val="-1"/>
+              </w:rPr>
+            </w:pPr>
+            <w:r>
+              <w:rPr>
+                <w:rFonts w:ascii="Times New Roman" w:eastAsia="Times New Roman" w:hAnsi="Times New Roman" w:cs="Times New Roman"/>
+                <w:spacing w:val="-1"/>
+              </w:rPr>
+              <w:t>Imoudu: 1</w:t>
+            </w:r>
+          </w:p>
+          <w:p>
+            <w:pPr>
+              <w:rPr>
+                <w:rFonts w:ascii="Times New Roman" w:eastAsia="Times New Roman" w:hAnsi="Times New Roman" w:cs="Times New Roman"/>
+                <w:spacing w:val="-1"/>
+              </w:rPr>
+            </w:pPr>
+            <w:r>
+              <w:rPr>
+                <w:rFonts w:ascii="Times New Roman" w:eastAsia="Times New Roman" w:hAnsi="Times New Roman" w:cs="Times New Roman"/>
+                <w:spacing w:val="-1"/>
+              </w:rPr>
+              <w:t>Preston: 1</w:t>
+            </w:r>
           </w:p>
         </w:tc>
       </w:tr>
@@ -1729,6 +1787,13 @@
                 <w:spacing w:val="-1"/>
               </w:rPr>
             </w:pPr>
+            <w:r>
+              <w:rPr>
+                <w:rFonts w:ascii="Times New Roman" w:eastAsia="Times New Roman" w:hAnsi="Times New Roman" w:cs="Times New Roman"/>
+                <w:spacing w:val="-1"/>
+              </w:rPr>
+              <w:t>NA</w:t>
+            </w:r>
           </w:p>
         </w:tc>
       </w:tr>
@@ -1779,182 +1844,17 @@
                 <w:spacing w:val="-1"/>
               </w:rPr>
             </w:pPr>
+            <w:r>
+              <w:rPr>
+                <w:rFonts w:ascii="Times New Roman" w:eastAsia="Times New Roman" w:hAnsi="Times New Roman" w:cs="Times New Roman"/>
+                <w:spacing w:val="-1"/>
+              </w:rPr>
+              <w:t>NA</w:t>
+            </w:r>
           </w:p>
         </w:tc>
       </w:tr>
     </w:tbl>
-    <w:p>
-      <w:pPr>
-        <w:spacing w:before="480"/>
-        <w:outlineLvl w:val="2"/>
-        <w:rPr>
-          <w:rFonts w:ascii="Times New Roman" w:eastAsia="Times New Roman" w:hAnsi="Times New Roman" w:cs="Times New Roman"/>
-          <w:b/>
-          <w:bCs/>
-          <w:spacing w:val="-1"/>
-          <w:sz w:val="27"/>
-          <w:szCs w:val="27"/>
-        </w:rPr>
-      </w:pPr>
-    </w:p>
-    <w:p>
-      <w:pPr>
-        <w:outlineLvl w:val="1"/>
-        <w:rPr>
-          <w:rFonts w:ascii="Times New Roman" w:eastAsia="Times New Roman" w:hAnsi="Times New Roman" w:cs="Times New Roman"/>
-          <w:b/>
-          <w:bCs/>
-          <w:spacing w:val="-2"/>
-          <w:sz w:val="34"/>
-          <w:szCs w:val="34"/>
-        </w:rPr>
-      </w:pPr>
-      <w:r>
-        <w:rPr>
-          <w:rFonts w:ascii="Times New Roman" w:eastAsia="Times New Roman" w:hAnsi="Times New Roman" w:cs="Times New Roman"/>
-          <w:b/>
-          <w:bCs/>
-          <w:spacing w:val="-2"/>
-          <w:sz w:val="34"/>
-          <w:szCs w:val="34"/>
-        </w:rPr>
-        <w:fldChar w:fldCharType="begin"/>
-      </w:r>
-      <w:r>
-        <w:rPr>
-          <w:rFonts w:ascii="Times New Roman" w:eastAsia="Times New Roman" w:hAnsi="Times New Roman" w:cs="Times New Roman"/>
-          <w:b/>
-          <w:bCs/>
-          <w:spacing w:val="-2"/>
-          <w:sz w:val="34"/>
-          <w:szCs w:val="34"/>
-        </w:rPr>
-        <w:instrText xml:space="preserve"> INCLUDEPICTURE "/Users/gerope/Library/Group Containers/UBF8T346G9.ms/WebArchiveCopyPasteTempFiles/com.microsoft.Word/1f4da.png" \* MERGEFORMATINET </w:instrText>
-      </w:r>
-      <w:r>
-        <w:rPr>
-          <w:rFonts w:ascii="Times New Roman" w:eastAsia="Times New Roman" w:hAnsi="Times New Roman" w:cs="Times New Roman"/>
-          <w:b/>
-          <w:bCs/>
-          <w:spacing w:val="-2"/>
-          <w:sz w:val="34"/>
-          <w:szCs w:val="34"/>
-        </w:rPr>
-        <w:fldChar w:fldCharType="separate"/>
-      </w:r>
-      <w:r>
-        <w:rPr>
-          <w:rFonts w:ascii="Times New Roman" w:eastAsia="Times New Roman" w:hAnsi="Times New Roman" w:cs="Times New Roman"/>
-          <w:b/>
-          <w:bCs/>
-          <w:noProof/>
-          <w:spacing w:val="-2"/>
-          <w:sz w:val="34"/>
-          <w:szCs w:val="34"/>
-        </w:rPr>
-        <w:drawing>
-          <wp:inline distT="0" distB="0" distL="0" distR="0">
-            <wp:extent cx="178594" cy="178594"/>
-            <wp:effectExtent l="0" t="0" r="0" b="0"/>
-            <wp:docPr id="306956271" name="Picture 1" descr=":books:"/>
-            <wp:cNvGraphicFramePr>
-              <a:graphicFrameLocks xmlns:a="http://schemas.openxmlformats.org/drawingml/2006/main" noChangeAspect="1"/>
-            </wp:cNvGraphicFramePr>
-            <a:graphic xmlns:a="http://schemas.openxmlformats.org/drawingml/2006/main">
-              <a:graphicData uri="http://schemas.openxmlformats.org/drawingml/2006/picture">
-                <pic:pic xmlns:pic="http://schemas.openxmlformats.org/drawingml/2006/picture">
-                  <pic:nvPicPr>
-                    <pic:cNvPr id="0" name="Picture 12" descr=":books:"/>
-                    <pic:cNvPicPr>
-                      <a:picLocks noChangeAspect="1" noChangeArrowheads="1"/>
-                    </pic:cNvPicPr>
-                  </pic:nvPicPr>
-                  <pic:blipFill>
-                    <a:blip r:embed="rId10" cstate="print">
-                      <a:extLst>
-                        <a:ext uri="{28A0092B-C50C-407E-A947-70E740481C1C}">
-                          <a14:useLocalDpi xmlns:a14="http://schemas.microsoft.com/office/drawing/2010/main" val="0"/>
-                        </a:ext>
-                      </a:extLst>
-                    </a:blip>
-                    <a:srcRect/>
-                    <a:stretch>
-                      <a:fillRect/>
-                    </a:stretch>
-                  </pic:blipFill>
-                  <pic:spPr bwMode="auto">
-                    <a:xfrm>
-                      <a:off x="0" y="0"/>
-                      <a:ext cx="181711" cy="181711"/>
-                    </a:xfrm>
-                    <a:prstGeom prst="rect">
-                      <a:avLst/>
-                    </a:prstGeom>
-                    <a:noFill/>
-                    <a:ln>
-                      <a:noFill/>
-                    </a:ln>
-                  </pic:spPr>
-                </pic:pic>
-              </a:graphicData>
-            </a:graphic>
-          </wp:inline>
-        </w:drawing>
-      </w:r>
-      <w:r>
-        <w:rPr>
-          <w:rFonts w:ascii="Times New Roman" w:eastAsia="Times New Roman" w:hAnsi="Times New Roman" w:cs="Times New Roman"/>
-          <w:b/>
-          <w:bCs/>
-          <w:spacing w:val="-2"/>
-          <w:sz w:val="34"/>
-          <w:szCs w:val="34"/>
-        </w:rPr>
-        <w:fldChar w:fldCharType="end"/>
-      </w:r>
-      <w:r>
-        <w:rPr>
-          <w:rFonts w:ascii="Times New Roman" w:eastAsia="Times New Roman" w:hAnsi="Times New Roman" w:cs="Times New Roman"/>
-          <w:b/>
-          <w:bCs/>
-          <w:spacing w:val="-2"/>
-          <w:sz w:val="34"/>
-          <w:szCs w:val="34"/>
-        </w:rPr>
-        <w:t> Sprint planning resources</w:t>
-      </w:r>
-    </w:p>
-    <w:p>
-      <w:pPr>
-        <w:numPr>
-          <w:ilvl w:val="0"/>
-          <w:numId w:val="5"/>
-        </w:numPr>
-        <w:rPr>
-          <w:rFonts w:ascii="Times New Roman" w:eastAsia="Times New Roman" w:hAnsi="Times New Roman" w:cs="Times New Roman"/>
-          <w:spacing w:val="-1"/>
-        </w:rPr>
-      </w:pPr>
-    </w:p>
-    <w:p>
-      <w:pPr>
-        <w:numPr>
-          <w:ilvl w:val="0"/>
-          <w:numId w:val="5"/>
-        </w:numPr>
-        <w:rPr>
-          <w:rFonts w:ascii="Times New Roman" w:eastAsia="Times New Roman" w:hAnsi="Times New Roman" w:cs="Times New Roman"/>
-          <w:spacing w:val="-1"/>
-        </w:rPr>
-      </w:pPr>
-    </w:p>
-    <w:p>
-      <w:pPr>
-        <w:rPr>
-          <w:rFonts w:ascii="Times New Roman" w:eastAsia="Times New Roman" w:hAnsi="Times New Roman" w:cs="Times New Roman"/>
-        </w:rPr>
-      </w:pPr>
-    </w:p>
     <w:p/>
     <w:sectPr>
       <w:pgSz w:w="12240" w:h="15840"/>
@@ -2120,6 +2020,155 @@
     </w:lvl>
   </w:abstractNum>
   <w:abstractNum w:abstractNumId="1" w15:restartNumberingAfterBreak="0">
+    <w:nsid w:val="136778BF"/>
+    <w:multiLevelType w:val="multilevel"/>
+    <w:tmpl w:val="11EE1790"/>
+    <w:lvl w:ilvl="0">
+      <w:start w:val="1"/>
+      <w:numFmt w:val="bullet"/>
+      <w:lvlText w:val=""/>
+      <w:lvlJc w:val="left"/>
+      <w:pPr>
+        <w:tabs>
+          <w:tab w:val="num" w:pos="720"/>
+        </w:tabs>
+        <w:ind w:left="720" w:hanging="360"/>
+      </w:pPr>
+      <w:rPr>
+        <w:rFonts w:ascii="Symbol" w:hAnsi="Symbol" w:hint="default"/>
+        <w:sz w:val="20"/>
+      </w:rPr>
+    </w:lvl>
+    <w:lvl w:ilvl="1" w:tentative="1">
+      <w:start w:val="1"/>
+      <w:numFmt w:val="bullet"/>
+      <w:lvlText w:val="o"/>
+      <w:lvlJc w:val="left"/>
+      <w:pPr>
+        <w:tabs>
+          <w:tab w:val="num" w:pos="1440"/>
+        </w:tabs>
+        <w:ind w:left="1440" w:hanging="360"/>
+      </w:pPr>
+      <w:rPr>
+        <w:rFonts w:ascii="Courier New" w:hAnsi="Courier New" w:hint="default"/>
+        <w:sz w:val="20"/>
+      </w:rPr>
+    </w:lvl>
+    <w:lvl w:ilvl="2" w:tentative="1">
+      <w:start w:val="1"/>
+      <w:numFmt w:val="bullet"/>
+      <w:lvlText w:val=""/>
+      <w:lvlJc w:val="left"/>
+      <w:pPr>
+        <w:tabs>
+          <w:tab w:val="num" w:pos="2160"/>
+        </w:tabs>
+        <w:ind w:left="2160" w:hanging="360"/>
+      </w:pPr>
+      <w:rPr>
+        <w:rFonts w:ascii="Wingdings" w:hAnsi="Wingdings" w:hint="default"/>
+        <w:sz w:val="20"/>
+      </w:rPr>
+    </w:lvl>
+    <w:lvl w:ilvl="3" w:tentative="1">
+      <w:start w:val="1"/>
+      <w:numFmt w:val="bullet"/>
+      <w:lvlText w:val=""/>
+      <w:lvlJc w:val="left"/>
+      <w:pPr>
+        <w:tabs>
+          <w:tab w:val="num" w:pos="2880"/>
+        </w:tabs>
+        <w:ind w:left="2880" w:hanging="360"/>
+      </w:pPr>
+      <w:rPr>
+        <w:rFonts w:ascii="Wingdings" w:hAnsi="Wingdings" w:hint="default"/>
+        <w:sz w:val="20"/>
+      </w:rPr>
+    </w:lvl>
+    <w:lvl w:ilvl="4" w:tentative="1">
+      <w:start w:val="1"/>
+      <w:numFmt w:val="bullet"/>
+      <w:lvlText w:val=""/>
+      <w:lvlJc w:val="left"/>
+      <w:pPr>
+        <w:tabs>
+          <w:tab w:val="num" w:pos="3600"/>
+        </w:tabs>
+        <w:ind w:left="3600" w:hanging="360"/>
+      </w:pPr>
+      <w:rPr>
+        <w:rFonts w:ascii="Wingdings" w:hAnsi="Wingdings" w:hint="default"/>
+        <w:sz w:val="20"/>
+      </w:rPr>
+    </w:lvl>
+    <w:lvl w:ilvl="5" w:tentative="1">
+      <w:start w:val="1"/>
+      <w:numFmt w:val="bullet"/>
+      <w:lvlText w:val=""/>
+      <w:lvlJc w:val="left"/>
+      <w:pPr>
+        <w:tabs>
+          <w:tab w:val="num" w:pos="4320"/>
+        </w:tabs>
+        <w:ind w:left="4320" w:hanging="360"/>
+      </w:pPr>
+      <w:rPr>
+        <w:rFonts w:ascii="Wingdings" w:hAnsi="Wingdings" w:hint="default"/>
+        <w:sz w:val="20"/>
+      </w:rPr>
+    </w:lvl>
+    <w:lvl w:ilvl="6" w:tentative="1">
+      <w:start w:val="1"/>
+      <w:numFmt w:val="bullet"/>
+      <w:lvlText w:val=""/>
+      <w:lvlJc w:val="left"/>
+      <w:pPr>
+        <w:tabs>
+          <w:tab w:val="num" w:pos="5040"/>
+        </w:tabs>
+        <w:ind w:left="5040" w:hanging="360"/>
+      </w:pPr>
+      <w:rPr>
+        <w:rFonts w:ascii="Wingdings" w:hAnsi="Wingdings" w:hint="default"/>
+        <w:sz w:val="20"/>
+      </w:rPr>
+    </w:lvl>
+    <w:lvl w:ilvl="7" w:tentative="1">
+      <w:start w:val="1"/>
+      <w:numFmt w:val="bullet"/>
+      <w:lvlText w:val=""/>
+      <w:lvlJc w:val="left"/>
+      <w:pPr>
+        <w:tabs>
+          <w:tab w:val="num" w:pos="5760"/>
+        </w:tabs>
+        <w:ind w:left="5760" w:hanging="360"/>
+      </w:pPr>
+      <w:rPr>
+        <w:rFonts w:ascii="Wingdings" w:hAnsi="Wingdings" w:hint="default"/>
+        <w:sz w:val="20"/>
+      </w:rPr>
+    </w:lvl>
+    <w:lvl w:ilvl="8" w:tentative="1">
+      <w:start w:val="1"/>
+      <w:numFmt w:val="bullet"/>
+      <w:lvlText w:val=""/>
+      <w:lvlJc w:val="left"/>
+      <w:pPr>
+        <w:tabs>
+          <w:tab w:val="num" w:pos="6480"/>
+        </w:tabs>
+        <w:ind w:left="6480" w:hanging="360"/>
+      </w:pPr>
+      <w:rPr>
+        <w:rFonts w:ascii="Wingdings" w:hAnsi="Wingdings" w:hint="default"/>
+        <w:sz w:val="20"/>
+      </w:rPr>
+    </w:lvl>
+  </w:abstractNum>
+  <w:abstractNum w:abstractNumId="2" w15:restartNumberingAfterBreak="0">
     <w:nsid w:val="14006A03"/>
     <w:multiLevelType w:val="multilevel"/>
     <w:tmpl w:val="8A74FA08"/>
@@ -2268,7 +2317,7 @@
       </w:rPr>
     </w:lvl>
   </w:abstractNum>
-  <w:abstractNum w:abstractNumId="2" w15:restartNumberingAfterBreak="0">
+  <w:abstractNum w:abstractNumId="3" w15:restartNumberingAfterBreak="0">
     <w:nsid w:val="18187F51"/>
     <w:multiLevelType w:val="multilevel"/>
     <w:tmpl w:val="4E92CA76"/>
@@ -2417,7 +2466,7 @@
       </w:rPr>
     </w:lvl>
   </w:abstractNum>
-  <w:abstractNum w:abstractNumId="3" w15:restartNumberingAfterBreak="0">
+  <w:abstractNum w:abstractNumId="4" w15:restartNumberingAfterBreak="0">
     <w:nsid w:val="19784B3A"/>
     <w:multiLevelType w:val="multilevel"/>
     <w:tmpl w:val="8786C098"/>
@@ -2530,7 +2579,7 @@
       </w:pPr>
     </w:lvl>
   </w:abstractNum>
-  <w:abstractNum w:abstractNumId="4" w15:restartNumberingAfterBreak="0">
+  <w:abstractNum w:abstractNumId="5" w15:restartNumberingAfterBreak="0">
     <w:nsid w:val="1DDD60C5"/>
     <w:multiLevelType w:val="multilevel"/>
     <w:tmpl w:val="7F044366"/>
@@ -2679,7 +2728,641 @@
       </w:rPr>
     </w:lvl>
   </w:abstractNum>
-  <w:abstractNum w:abstractNumId="5" w15:restartNumberingAfterBreak="0">
+  <w:abstractNum w:abstractNumId="6" w15:restartNumberingAfterBreak="0">
+    <w:nsid w:val="33556E86"/>
+    <w:multiLevelType w:val="hybridMultilevel"/>
+    <w:tmpl w:val="ECDA25BE"/>
+    <w:lvl w:ilvl="0" w:tplc="80C21340">
+      <w:numFmt w:val="bullet"/>
+      <w:lvlText w:val="-"/>
+      <w:lvlJc w:val="left"/>
+      <w:pPr>
+        <w:ind w:left="720" w:hanging="360"/>
+      </w:pPr>
+      <w:rPr>
+        <w:rFonts w:ascii="Times New Roman" w:eastAsia="Times New Roman" w:hAnsi="Times New Roman" w:cs="Times New Roman" w:hint="default"/>
+      </w:rPr>
+    </w:lvl>
+    <w:lvl w:ilvl="1" w:tplc="04090003" w:tentative="1">
+      <w:start w:val="1"/>
+      <w:numFmt w:val="bullet"/>
+      <w:lvlText w:val="o"/>
+      <w:lvlJc w:val="left"/>
+      <w:pPr>
+        <w:ind w:left="1440" w:hanging="360"/>
+      </w:pPr>
+      <w:rPr>
+        <w:rFonts w:ascii="Courier New" w:hAnsi="Courier New" w:cs="Courier New" w:hint="default"/>
+      </w:rPr>
+    </w:lvl>
+    <w:lvl w:ilvl="2" w:tplc="04090005" w:tentative="1">
+      <w:start w:val="1"/>
+      <w:numFmt w:val="bullet"/>
+      <w:lvlText w:val=""/>
+      <w:lvlJc w:val="left"/>
+      <w:pPr>
+        <w:ind w:left="2160" w:hanging="360"/>
+      </w:pPr>
+      <w:rPr>
+        <w:rFonts w:ascii="Wingdings" w:hAnsi="Wingdings" w:hint="default"/>
+      </w:rPr>
+    </w:lvl>
+    <w:lvl w:ilvl="3" w:tplc="04090001" w:tentative="1">
+      <w:start w:val="1"/>
+      <w:numFmt w:val="bullet"/>
+      <w:lvlText w:val=""/>
+      <w:lvlJc w:val="left"/>
+      <w:pPr>
+        <w:ind w:left="2880" w:hanging="360"/>
+      </w:pPr>
+      <w:rPr>
+        <w:rFonts w:ascii="Symbol" w:hAnsi="Symbol" w:hint="default"/>
+      </w:rPr>
+    </w:lvl>
+    <w:lvl w:ilvl="4" w:tplc="04090003" w:tentative="1">
+      <w:start w:val="1"/>
+      <w:numFmt w:val="bullet"/>
+      <w:lvlText w:val="o"/>
+      <w:lvlJc w:val="left"/>
+      <w:pPr>
+        <w:ind w:left="3600" w:hanging="360"/>
+      </w:pPr>
+      <w:rPr>
+        <w:rFonts w:ascii="Courier New" w:hAnsi="Courier New" w:cs="Courier New" w:hint="default"/>
+      </w:rPr>
+    </w:lvl>
+    <w:lvl w:ilvl="5" w:tplc="04090005" w:tentative="1">
+      <w:start w:val="1"/>
+      <w:numFmt w:val="bullet"/>
+      <w:lvlText w:val=""/>
+      <w:lvlJc w:val="left"/>
+      <w:pPr>
+        <w:ind w:left="4320" w:hanging="360"/>
+      </w:pPr>
+      <w:rPr>
+        <w:rFonts w:ascii="Wingdings" w:hAnsi="Wingdings" w:hint="default"/>
+      </w:rPr>
+    </w:lvl>
+    <w:lvl w:ilvl="6" w:tplc="04090001" w:tentative="1">
+      <w:start w:val="1"/>
+      <w:numFmt w:val="bullet"/>
+      <w:lvlText w:val=""/>
+      <w:lvlJc w:val="left"/>
+      <w:pPr>
+        <w:ind w:left="5040" w:hanging="360"/>
+      </w:pPr>
+      <w:rPr>
+        <w:rFonts w:ascii="Symbol" w:hAnsi="Symbol" w:hint="default"/>
+      </w:rPr>
+    </w:lvl>
+    <w:lvl w:ilvl="7" w:tplc="04090003" w:tentative="1">
+      <w:start w:val="1"/>
+      <w:numFmt w:val="bullet"/>
+      <w:lvlText w:val="o"/>
+      <w:lvlJc w:val="left"/>
+      <w:pPr>
+        <w:ind w:left="5760" w:hanging="360"/>
+      </w:pPr>
+      <w:rPr>
+        <w:rFonts w:ascii="Courier New" w:hAnsi="Courier New" w:cs="Courier New" w:hint="default"/>
+      </w:rPr>
+    </w:lvl>
+    <w:lvl w:ilvl="8" w:tplc="04090005" w:tentative="1">
+      <w:start w:val="1"/>
+      <w:numFmt w:val="bullet"/>
+      <w:lvlText w:val=""/>
+      <w:lvlJc w:val="left"/>
+      <w:pPr>
+        <w:ind w:left="6480" w:hanging="360"/>
+      </w:pPr>
+      <w:rPr>
+        <w:rFonts w:ascii="Wingdings" w:hAnsi="Wingdings" w:hint="default"/>
+      </w:rPr>
+    </w:lvl>
+  </w:abstractNum>
+  <w:abstractNum w:abstractNumId="7" w15:restartNumberingAfterBreak="0">
+    <w:nsid w:val="3890241B"/>
+    <w:multiLevelType w:val="multilevel"/>
+    <w:tmpl w:val="CA50E87E"/>
+    <w:lvl w:ilvl="0">
+      <w:start w:val="1"/>
+      <w:numFmt w:val="bullet"/>
+      <w:lvlText w:val=""/>
+      <w:lvlJc w:val="left"/>
+      <w:pPr>
+        <w:tabs>
+          <w:tab w:val="num" w:pos="720"/>
+        </w:tabs>
+        <w:ind w:left="720" w:hanging="360"/>
+      </w:pPr>
+      <w:rPr>
+        <w:rFonts w:ascii="Symbol" w:hAnsi="Symbol" w:hint="default"/>
+        <w:sz w:val="20"/>
+      </w:rPr>
+    </w:lvl>
+    <w:lvl w:ilvl="1" w:tentative="1">
+      <w:start w:val="1"/>
+      <w:numFmt w:val="bullet"/>
+      <w:lvlText w:val="o"/>
+      <w:lvlJc w:val="left"/>
+      <w:pPr>
+        <w:tabs>
+          <w:tab w:val="num" w:pos="1440"/>
+        </w:tabs>
+        <w:ind w:left="1440" w:hanging="360"/>
+      </w:pPr>
+      <w:rPr>
+        <w:rFonts w:ascii="Courier New" w:hAnsi="Courier New" w:hint="default"/>
+        <w:sz w:val="20"/>
+      </w:rPr>
+    </w:lvl>
+    <w:lvl w:ilvl="2" w:tentative="1">
+      <w:start w:val="1"/>
+      <w:numFmt w:val="bullet"/>
+      <w:lvlText w:val=""/>
+      <w:lvlJc w:val="left"/>
+      <w:pPr>
+        <w:tabs>
+          <w:tab w:val="num" w:pos="2160"/>
+        </w:tabs>
+        <w:ind w:left="2160" w:hanging="360"/>
+      </w:pPr>
+      <w:rPr>
+        <w:rFonts w:ascii="Wingdings" w:hAnsi="Wingdings" w:hint="default"/>
+        <w:sz w:val="20"/>
+      </w:rPr>
+    </w:lvl>
+    <w:lvl w:ilvl="3" w:tentative="1">
+      <w:start w:val="1"/>
+      <w:numFmt w:val="bullet"/>
+      <w:lvlText w:val=""/>
+      <w:lvlJc w:val="left"/>
+      <w:pPr>
+        <w:tabs>
+          <w:tab w:val="num" w:pos="2880"/>
+        </w:tabs>
+        <w:ind w:left="2880" w:hanging="360"/>
+      </w:pPr>
+      <w:rPr>
+        <w:rFonts w:ascii="Wingdings" w:hAnsi="Wingdings" w:hint="default"/>
+        <w:sz w:val="20"/>
+      </w:rPr>
+    </w:lvl>
+    <w:lvl w:ilvl="4" w:tentative="1">
+      <w:start w:val="1"/>
+      <w:numFmt w:val="bullet"/>
+      <w:lvlText w:val=""/>
+      <w:lvlJc w:val="left"/>
+      <w:pPr>
+        <w:tabs>
+          <w:tab w:val="num" w:pos="3600"/>
+        </w:tabs>
+        <w:ind w:left="3600" w:hanging="360"/>
+      </w:pPr>
+      <w:rPr>
+        <w:rFonts w:ascii="Wingdings" w:hAnsi="Wingdings" w:hint="default"/>
+        <w:sz w:val="20"/>
+      </w:rPr>
+    </w:lvl>
+    <w:lvl w:ilvl="5" w:tentative="1">
+      <w:start w:val="1"/>
+      <w:numFmt w:val="bullet"/>
+      <w:lvlText w:val=""/>
+      <w:lvlJc w:val="left"/>
+      <w:pPr>
+        <w:tabs>
+          <w:tab w:val="num" w:pos="4320"/>
+        </w:tabs>
+        <w:ind w:left="4320" w:hanging="360"/>
+      </w:pPr>
+      <w:rPr>
+        <w:rFonts w:ascii="Wingdings" w:hAnsi="Wingdings" w:hint="default"/>
+        <w:sz w:val="20"/>
+      </w:rPr>
+    </w:lvl>
+    <w:lvl w:ilvl="6" w:tentative="1">
+      <w:start w:val="1"/>
+      <w:numFmt w:val="bullet"/>
+      <w:lvlText w:val=""/>
+      <w:lvlJc w:val="left"/>
+      <w:pPr>
+        <w:tabs>
+          <w:tab w:val="num" w:pos="5040"/>
+        </w:tabs>
+        <w:ind w:left="5040" w:hanging="360"/>
+      </w:pPr>
+      <w:rPr>
+        <w:rFonts w:ascii="Wingdings" w:hAnsi="Wingdings" w:hint="default"/>
+        <w:sz w:val="20"/>
+      </w:rPr>
+    </w:lvl>
+    <w:lvl w:ilvl="7" w:tentative="1">
+      <w:start w:val="1"/>
+      <w:numFmt w:val="bullet"/>
+      <w:lvlText w:val=""/>
+      <w:lvlJc w:val="left"/>
+      <w:pPr>
+        <w:tabs>
+          <w:tab w:val="num" w:pos="5760"/>
+        </w:tabs>
+        <w:ind w:left="5760" w:hanging="360"/>
+      </w:pPr>
+      <w:rPr>
+        <w:rFonts w:ascii="Wingdings" w:hAnsi="Wingdings" w:hint="default"/>
+        <w:sz w:val="20"/>
+      </w:rPr>
+    </w:lvl>
+    <w:lvl w:ilvl="8" w:tentative="1">
+      <w:start w:val="1"/>
+      <w:numFmt w:val="bullet"/>
+      <w:lvlText w:val=""/>
+      <w:lvlJc w:val="left"/>
+      <w:pPr>
+        <w:tabs>
+          <w:tab w:val="num" w:pos="6480"/>
+        </w:tabs>
+        <w:ind w:left="6480" w:hanging="360"/>
+      </w:pPr>
+      <w:rPr>
+        <w:rFonts w:ascii="Wingdings" w:hAnsi="Wingdings" w:hint="default"/>
+        <w:sz w:val="20"/>
+      </w:rPr>
+    </w:lvl>
+  </w:abstractNum>
+  <w:abstractNum w:abstractNumId="8" w15:restartNumberingAfterBreak="0">
+    <w:nsid w:val="43DC23C8"/>
+    <w:multiLevelType w:val="hybridMultilevel"/>
+    <w:tmpl w:val="DBC49504"/>
+    <w:lvl w:ilvl="0" w:tplc="B922C598">
+      <w:numFmt w:val="bullet"/>
+      <w:lvlText w:val="-"/>
+      <w:lvlJc w:val="left"/>
+      <w:pPr>
+        <w:ind w:left="720" w:hanging="360"/>
+      </w:pPr>
+      <w:rPr>
+        <w:rFonts w:ascii="Lato" w:eastAsia="Times New Roman" w:hAnsi="Lato" w:cs="Times New Roman" w:hint="default"/>
+      </w:rPr>
+    </w:lvl>
+    <w:lvl w:ilvl="1" w:tplc="04090003" w:tentative="1">
+      <w:start w:val="1"/>
+      <w:numFmt w:val="bullet"/>
+      <w:lvlText w:val="o"/>
+      <w:lvlJc w:val="left"/>
+      <w:pPr>
+        <w:ind w:left="1440" w:hanging="360"/>
+      </w:pPr>
+      <w:rPr>
+        <w:rFonts w:ascii="Courier New" w:hAnsi="Courier New" w:cs="Courier New" w:hint="default"/>
+      </w:rPr>
+    </w:lvl>
+    <w:lvl w:ilvl="2" w:tplc="04090005" w:tentative="1">
+      <w:start w:val="1"/>
+      <w:numFmt w:val="bullet"/>
+      <w:lvlText w:val=""/>
+      <w:lvlJc w:val="left"/>
+      <w:pPr>
+        <w:ind w:left="2160" w:hanging="360"/>
+      </w:pPr>
+      <w:rPr>
+        <w:rFonts w:ascii="Wingdings" w:hAnsi="Wingdings" w:hint="default"/>
+      </w:rPr>
+    </w:lvl>
+    <w:lvl w:ilvl="3" w:tplc="04090001" w:tentative="1">
+      <w:start w:val="1"/>
+      <w:numFmt w:val="bullet"/>
+      <w:lvlText w:val=""/>
+      <w:lvlJc w:val="left"/>
+      <w:pPr>
+        <w:ind w:left="2880" w:hanging="360"/>
+      </w:pPr>
+      <w:rPr>
+        <w:rFonts w:ascii="Symbol" w:hAnsi="Symbol" w:hint="default"/>
+      </w:rPr>
+    </w:lvl>
+    <w:lvl w:ilvl="4" w:tplc="04090003" w:tentative="1">
+      <w:start w:val="1"/>
+      <w:numFmt w:val="bullet"/>
+      <w:lvlText w:val="o"/>
+      <w:lvlJc w:val="left"/>
+      <w:pPr>
+        <w:ind w:left="3600" w:hanging="360"/>
+      </w:pPr>
+      <w:rPr>
+        <w:rFonts w:ascii="Courier New" w:hAnsi="Courier New" w:cs="Courier New" w:hint="default"/>
+      </w:rPr>
+    </w:lvl>
+    <w:lvl w:ilvl="5" w:tplc="04090005" w:tentative="1">
+      <w:start w:val="1"/>
+      <w:numFmt w:val="bullet"/>
+      <w:lvlText w:val=""/>
+      <w:lvlJc w:val="left"/>
+      <w:pPr>
+        <w:ind w:left="4320" w:hanging="360"/>
+      </w:pPr>
+      <w:rPr>
+        <w:rFonts w:ascii="Wingdings" w:hAnsi="Wingdings" w:hint="default"/>
+      </w:rPr>
+    </w:lvl>
+    <w:lvl w:ilvl="6" w:tplc="04090001" w:tentative="1">
+      <w:start w:val="1"/>
+      <w:numFmt w:val="bullet"/>
+      <w:lvlText w:val=""/>
+      <w:lvlJc w:val="left"/>
+      <w:pPr>
+        <w:ind w:left="5040" w:hanging="360"/>
+      </w:pPr>
+      <w:rPr>
+        <w:rFonts w:ascii="Symbol" w:hAnsi="Symbol" w:hint="default"/>
+      </w:rPr>
+    </w:lvl>
+    <w:lvl w:ilvl="7" w:tplc="04090003" w:tentative="1">
+      <w:start w:val="1"/>
+      <w:numFmt w:val="bullet"/>
+      <w:lvlText w:val="o"/>
+      <w:lvlJc w:val="left"/>
+      <w:pPr>
+        <w:ind w:left="5760" w:hanging="360"/>
+      </w:pPr>
+      <w:rPr>
+        <w:rFonts w:ascii="Courier New" w:hAnsi="Courier New" w:cs="Courier New" w:hint="default"/>
+      </w:rPr>
+    </w:lvl>
+    <w:lvl w:ilvl="8" w:tplc="04090005" w:tentative="1">
+      <w:start w:val="1"/>
+      <w:numFmt w:val="bullet"/>
+      <w:lvlText w:val=""/>
+      <w:lvlJc w:val="left"/>
+      <w:pPr>
+        <w:ind w:left="6480" w:hanging="360"/>
+      </w:pPr>
+      <w:rPr>
+        <w:rFonts w:ascii="Wingdings" w:hAnsi="Wingdings" w:hint="default"/>
+      </w:rPr>
+    </w:lvl>
+  </w:abstractNum>
+  <w:abstractNum w:abstractNumId="9" w15:restartNumberingAfterBreak="0">
+    <w:nsid w:val="519D3E8F"/>
+    <w:multiLevelType w:val="hybridMultilevel"/>
+    <w:tmpl w:val="45D2DD12"/>
+    <w:lvl w:ilvl="0" w:tplc="A7B2F660">
+      <w:numFmt w:val="bullet"/>
+      <w:lvlText w:val="-"/>
+      <w:lvlJc w:val="left"/>
+      <w:pPr>
+        <w:ind w:left="720" w:hanging="360"/>
+      </w:pPr>
+      <w:rPr>
+        <w:rFonts w:ascii="Times New Roman" w:eastAsia="Times New Roman" w:hAnsi="Times New Roman" w:cs="Times New Roman" w:hint="default"/>
+      </w:rPr>
+    </w:lvl>
+    <w:lvl w:ilvl="1" w:tplc="04090003" w:tentative="1">
+      <w:start w:val="1"/>
+      <w:numFmt w:val="bullet"/>
+      <w:lvlText w:val="o"/>
+      <w:lvlJc w:val="left"/>
+      <w:pPr>
+        <w:ind w:left="1440" w:hanging="360"/>
+      </w:pPr>
+      <w:rPr>
+        <w:rFonts w:ascii="Courier New" w:hAnsi="Courier New" w:cs="Courier New" w:hint="default"/>
+      </w:rPr>
+    </w:lvl>
+    <w:lvl w:ilvl="2" w:tplc="04090005" w:tentative="1">
+      <w:start w:val="1"/>
+      <w:numFmt w:val="bullet"/>
+      <w:lvlText w:val=""/>
+      <w:lvlJc w:val="left"/>
+      <w:pPr>
+        <w:ind w:left="2160" w:hanging="360"/>
+      </w:pPr>
+      <w:rPr>
+        <w:rFonts w:ascii="Wingdings" w:hAnsi="Wingdings" w:hint="default"/>
+      </w:rPr>
+    </w:lvl>
+    <w:lvl w:ilvl="3" w:tplc="04090001" w:tentative="1">
+      <w:start w:val="1"/>
+      <w:numFmt w:val="bullet"/>
+      <w:lvlText w:val=""/>
+      <w:lvlJc w:val="left"/>
+      <w:pPr>
+        <w:ind w:left="2880" w:hanging="360"/>
+      </w:pPr>
+      <w:rPr>
+        <w:rFonts w:ascii="Symbol" w:hAnsi="Symbol" w:hint="default"/>
+      </w:rPr>
+    </w:lvl>
+    <w:lvl w:ilvl="4" w:tplc="04090003" w:tentative="1">
+      <w:start w:val="1"/>
+      <w:numFmt w:val="bullet"/>
+      <w:lvlText w:val="o"/>
+      <w:lvlJc w:val="left"/>
+      <w:pPr>
+        <w:ind w:left="3600" w:hanging="360"/>
+      </w:pPr>
+      <w:rPr>
+        <w:rFonts w:ascii="Courier New" w:hAnsi="Courier New" w:cs="Courier New" w:hint="default"/>
+      </w:rPr>
+    </w:lvl>
+    <w:lvl w:ilvl="5" w:tplc="04090005" w:tentative="1">
+      <w:start w:val="1"/>
+      <w:numFmt w:val="bullet"/>
+      <w:lvlText w:val=""/>
+      <w:lvlJc w:val="left"/>
+      <w:pPr>
+        <w:ind w:left="4320" w:hanging="360"/>
+      </w:pPr>
+      <w:rPr>
+        <w:rFonts w:ascii="Wingdings" w:hAnsi="Wingdings" w:hint="default"/>
+      </w:rPr>
+    </w:lvl>
+    <w:lvl w:ilvl="6" w:tplc="04090001" w:tentative="1">
+      <w:start w:val="1"/>
+      <w:numFmt w:val="bullet"/>
+      <w:lvlText w:val=""/>
+      <w:lvlJc w:val="left"/>
+      <w:pPr>
+        <w:ind w:left="5040" w:hanging="360"/>
+      </w:pPr>
+      <w:rPr>
+        <w:rFonts w:ascii="Symbol" w:hAnsi="Symbol" w:hint="default"/>
+      </w:rPr>
+    </w:lvl>
+    <w:lvl w:ilvl="7" w:tplc="04090003" w:tentative="1">
+      <w:start w:val="1"/>
+      <w:numFmt w:val="bullet"/>
+      <w:lvlText w:val="o"/>
+      <w:lvlJc w:val="left"/>
+      <w:pPr>
+        <w:ind w:left="5760" w:hanging="360"/>
+      </w:pPr>
+      <w:rPr>
+        <w:rFonts w:ascii="Courier New" w:hAnsi="Courier New" w:cs="Courier New" w:hint="default"/>
+      </w:rPr>
+    </w:lvl>
+    <w:lvl w:ilvl="8" w:tplc="04090005" w:tentative="1">
+      <w:start w:val="1"/>
+      <w:numFmt w:val="bullet"/>
+      <w:lvlText w:val=""/>
+      <w:lvlJc w:val="left"/>
+      <w:pPr>
+        <w:ind w:left="6480" w:hanging="360"/>
+      </w:pPr>
+      <w:rPr>
+        <w:rFonts w:ascii="Wingdings" w:hAnsi="Wingdings" w:hint="default"/>
+      </w:rPr>
+    </w:lvl>
+  </w:abstractNum>
+  <w:abstractNum w:abstractNumId="10" w15:restartNumberingAfterBreak="0">
+    <w:nsid w:val="5E581AA6"/>
+    <w:multiLevelType w:val="multilevel"/>
+    <w:tmpl w:val="174ADD24"/>
+    <w:lvl w:ilvl="0">
+      <w:start w:val="1"/>
+      <w:numFmt w:val="bullet"/>
+      <w:lvlText w:val=""/>
+      <w:lvlJc w:val="left"/>
+      <w:pPr>
+        <w:tabs>
+          <w:tab w:val="num" w:pos="720"/>
+        </w:tabs>
+        <w:ind w:left="720" w:hanging="360"/>
+      </w:pPr>
+      <w:rPr>
+        <w:rFonts w:ascii="Symbol" w:hAnsi="Symbol" w:hint="default"/>
+        <w:sz w:val="20"/>
+      </w:rPr>
+    </w:lvl>
+    <w:lvl w:ilvl="1">
+      <w:start w:val="1"/>
+      <w:numFmt w:val="bullet"/>
+      <w:lvlText w:val="o"/>
+      <w:lvlJc w:val="left"/>
+      <w:pPr>
+        <w:tabs>
+          <w:tab w:val="num" w:pos="1440"/>
+        </w:tabs>
+        <w:ind w:left="1440" w:hanging="360"/>
+      </w:pPr>
+      <w:rPr>
+        <w:rFonts w:ascii="Courier New" w:hAnsi="Courier New" w:hint="default"/>
+        <w:sz w:val="20"/>
+      </w:rPr>
+    </w:lvl>
+    <w:lvl w:ilvl="2" w:tentative="1">
+      <w:start w:val="1"/>
+      <w:numFmt w:val="bullet"/>
+      <w:lvlText w:val=""/>
+      <w:lvlJc w:val="left"/>
+      <w:pPr>
+        <w:tabs>
+          <w:tab w:val="num" w:pos="2160"/>
+        </w:tabs>
+        <w:ind w:left="2160" w:hanging="360"/>
+      </w:pPr>
+      <w:rPr>
+        <w:rFonts w:ascii="Wingdings" w:hAnsi="Wingdings" w:hint="default"/>
+        <w:sz w:val="20"/>
+      </w:rPr>
+    </w:lvl>
+    <w:lvl w:ilvl="3" w:tentative="1">
+      <w:start w:val="1"/>
+      <w:numFmt w:val="bullet"/>
+      <w:lvlText w:val=""/>
+      <w:lvlJc w:val="left"/>
+      <w:pPr>
+        <w:tabs>
+          <w:tab w:val="num" w:pos="2880"/>
+        </w:tabs>
+        <w:ind w:left="2880" w:hanging="360"/>
+      </w:pPr>
+      <w:rPr>
+        <w:rFonts w:ascii="Wingdings" w:hAnsi="Wingdings" w:hint="default"/>
+        <w:sz w:val="20"/>
+      </w:rPr>
+    </w:lvl>
+    <w:lvl w:ilvl="4" w:tentative="1">
+      <w:start w:val="1"/>
+      <w:numFmt w:val="bullet"/>
+      <w:lvlText w:val=""/>
+      <w:lvlJc w:val="left"/>
+      <w:pPr>
+        <w:tabs>
+          <w:tab w:val="num" w:pos="3600"/>
+        </w:tabs>
+        <w:ind w:left="3600" w:hanging="360"/>
+      </w:pPr>
+      <w:rPr>
+        <w:rFonts w:ascii="Wingdings" w:hAnsi="Wingdings" w:hint="default"/>
+        <w:sz w:val="20"/>
+      </w:rPr>
+    </w:lvl>
+    <w:lvl w:ilvl="5" w:tentative="1">
+      <w:start w:val="1"/>
+      <w:numFmt w:val="bullet"/>
+      <w:lvlText w:val=""/>
+      <w:lvlJc w:val="left"/>
+      <w:pPr>
+        <w:tabs>
+          <w:tab w:val="num" w:pos="4320"/>
+        </w:tabs>
+        <w:ind w:left="4320" w:hanging="360"/>
+      </w:pPr>
+      <w:rPr>
+        <w:rFonts w:ascii="Wingdings" w:hAnsi="Wingdings" w:hint="default"/>
+        <w:sz w:val="20"/>
+      </w:rPr>
+    </w:lvl>
+    <w:lvl w:ilvl="6" w:tentative="1">
+      <w:start w:val="1"/>
+      <w:numFmt w:val="bullet"/>
+      <w:lvlText w:val=""/>
+      <w:lvlJc w:val="left"/>
+      <w:pPr>
+        <w:tabs>
+          <w:tab w:val="num" w:pos="5040"/>
+        </w:tabs>
+        <w:ind w:left="5040" w:hanging="360"/>
+      </w:pPr>
+      <w:rPr>
+        <w:rFonts w:ascii="Wingdings" w:hAnsi="Wingdings" w:hint="default"/>
+        <w:sz w:val="20"/>
+      </w:rPr>
+    </w:lvl>
+    <w:lvl w:ilvl="7" w:tentative="1">
+      <w:start w:val="1"/>
+      <w:numFmt w:val="bullet"/>
+      <w:lvlText w:val=""/>
+      <w:lvlJc w:val="left"/>
+      <w:pPr>
+        <w:tabs>
+          <w:tab w:val="num" w:pos="5760"/>
+        </w:tabs>
+        <w:ind w:left="5760" w:hanging="360"/>
+      </w:pPr>
+      <w:rPr>
+        <w:rFonts w:ascii="Wingdings" w:hAnsi="Wingdings" w:hint="default"/>
+        <w:sz w:val="20"/>
+      </w:rPr>
+    </w:lvl>
+    <w:lvl w:ilvl="8" w:tentative="1">
+      <w:start w:val="1"/>
+      <w:numFmt w:val="bullet"/>
+      <w:lvlText w:val=""/>
+      <w:lvlJc w:val="left"/>
+      <w:pPr>
+        <w:tabs>
+          <w:tab w:val="num" w:pos="6480"/>
+        </w:tabs>
+        <w:ind w:left="6480" w:hanging="360"/>
+      </w:pPr>
+      <w:rPr>
+        <w:rFonts w:ascii="Wingdings" w:hAnsi="Wingdings" w:hint="default"/>
+        <w:sz w:val="20"/>
+      </w:rPr>
+    </w:lvl>
+  </w:abstractNum>
+  <w:abstractNum w:abstractNumId="11" w15:restartNumberingAfterBreak="0">
     <w:nsid w:val="640B5225"/>
     <w:multiLevelType w:val="multilevel"/>
     <w:tmpl w:val="57C47EC8"/>
@@ -2828,22 +3511,40 @@
       </w:rPr>
     </w:lvl>
   </w:abstractNum>
-  <w:num w:numId="1" w16cid:durableId="751703640">
+  <w:num w:numId="1" w16cid:durableId="1903517383">
+    <w:abstractNumId w:val="11"/>
+  </w:num>
+  <w:num w:numId="2" w16cid:durableId="137654442">
+    <w:abstractNumId w:val="4"/>
+  </w:num>
+  <w:num w:numId="3" w16cid:durableId="1612937463">
     <w:abstractNumId w:val="5"/>
   </w:num>
-  <w:num w:numId="2" w16cid:durableId="21715846">
+  <w:num w:numId="4" w16cid:durableId="2081174592">
+    <w:abstractNumId w:val="0"/>
+  </w:num>
+  <w:num w:numId="5" w16cid:durableId="370037436">
     <w:abstractNumId w:val="3"/>
   </w:num>
-  <w:num w:numId="3" w16cid:durableId="2050376029">
-    <w:abstractNumId w:val="4"/>
-  </w:num>
-  <w:num w:numId="4" w16cid:durableId="457534486">
-    <w:abstractNumId w:val="0"/>
-  </w:num>
-  <w:num w:numId="5" w16cid:durableId="1239827093">
+  <w:num w:numId="6" w16cid:durableId="2030449534">
     <w:abstractNumId w:val="2"/>
   </w:num>
-  <w:num w:numId="6" w16cid:durableId="1316450997">
+  <w:num w:numId="7" w16cid:durableId="580262840">
+    <w:abstractNumId w:val="9"/>
+  </w:num>
+  <w:num w:numId="8" w16cid:durableId="1791124629">
+    <w:abstractNumId w:val="7"/>
+  </w:num>
+  <w:num w:numId="9" w16cid:durableId="79982792">
+    <w:abstractNumId w:val="8"/>
+  </w:num>
+  <w:num w:numId="10" w16cid:durableId="856817867">
+    <w:abstractNumId w:val="6"/>
+  </w:num>
+  <w:num w:numId="11" w16cid:durableId="763720038">
+    <w:abstractNumId w:val="10"/>
+  </w:num>
+  <w:num w:numId="12" w16cid:durableId="535776103">
     <w:abstractNumId w:val="1"/>
   </w:num>
 </w:numbering>
@@ -3547,6 +4248,17 @@
       <w:szCs w:val="56"/>
     </w:rPr>
   </w:style>
+  <w:style w:type="paragraph" w:styleId="ListParagraph">
+    <w:name w:val="List Paragraph"/>
+    <w:basedOn w:val="Normal"/>
+    <w:uiPriority w:val="34"/>
+    <w:qFormat/>
+    <w:rsid w:val="0081608B"/>
+    <w:pPr>
+      <w:ind w:left="720"/>
+      <w:contextualSpacing/>
+    </w:pPr>
+  </w:style>
 </w:styles>
 </file>
 

</xml_diff>

<commit_message>
Scrum meetings 1 and 2 have been updated
</commit_message>
<xml_diff>
--- a/Scrum Meetings/Meeting 1.docx
+++ b/Scrum Meetings/Meeting 1.docx
@@ -302,6 +302,60 @@
               <w:t>Complete use case diagram</w:t>
             </w:r>
           </w:p>
+          <w:p>
+            <w:pPr>
+              <w:pStyle w:val="ListParagraph"/>
+              <w:numPr>
+                <w:ilvl w:val="0"/>
+                <w:numId w:val="10"/>
+              </w:numPr>
+              <w:rPr>
+                <w:rFonts w:ascii="Times New Roman" w:eastAsia="Times New Roman" w:hAnsi="Times New Roman" w:cs="Times New Roman"/>
+              </w:rPr>
+            </w:pPr>
+            <w:r>
+              <w:rPr>
+                <w:rFonts w:ascii="Times New Roman" w:eastAsia="Times New Roman" w:hAnsi="Times New Roman" w:cs="Times New Roman"/>
+              </w:rPr>
+              <w:t>Create team information and team agreement reports.</w:t>
+            </w:r>
+          </w:p>
+          <w:p>
+            <w:pPr>
+              <w:pStyle w:val="ListParagraph"/>
+              <w:numPr>
+                <w:ilvl w:val="0"/>
+                <w:numId w:val="10"/>
+              </w:numPr>
+              <w:rPr>
+                <w:rFonts w:ascii="Times New Roman" w:eastAsia="Times New Roman" w:hAnsi="Times New Roman" w:cs="Times New Roman"/>
+              </w:rPr>
+            </w:pPr>
+            <w:r>
+              <w:rPr>
+                <w:rFonts w:ascii="Times New Roman" w:eastAsia="Times New Roman" w:hAnsi="Times New Roman" w:cs="Times New Roman"/>
+              </w:rPr>
+              <w:t>Setup Git repo</w:t>
+            </w:r>
+          </w:p>
+          <w:p>
+            <w:pPr>
+              <w:pStyle w:val="ListParagraph"/>
+              <w:numPr>
+                <w:ilvl w:val="0"/>
+                <w:numId w:val="10"/>
+              </w:numPr>
+              <w:rPr>
+                <w:rFonts w:ascii="Times New Roman" w:eastAsia="Times New Roman" w:hAnsi="Times New Roman" w:cs="Times New Roman"/>
+              </w:rPr>
+            </w:pPr>
+            <w:r>
+              <w:rPr>
+                <w:rFonts w:ascii="Times New Roman" w:eastAsia="Times New Roman" w:hAnsi="Times New Roman" w:cs="Times New Roman"/>
+              </w:rPr>
+              <w:t>Create a folder for scrum meetings and sprint backlogs</w:t>
+            </w:r>
+          </w:p>
         </w:tc>
         <w:tc>
           <w:tcPr>
@@ -331,14 +385,12 @@
               </w:rPr>
               <w:t xml:space="preserve">Discuss important </w:t>
             </w:r>
-            <w:proofErr w:type="gramStart"/>
-            <w:r>
-              <w:rPr>
-                <w:rFonts w:ascii="Times New Roman" w:eastAsia="Times New Roman" w:hAnsi="Times New Roman" w:cs="Times New Roman"/>
-              </w:rPr>
-              <w:t>features</w:t>
-            </w:r>
-            <w:proofErr w:type="gramEnd"/>
+            <w:r>
+              <w:rPr>
+                <w:rFonts w:ascii="Times New Roman" w:eastAsia="Times New Roman" w:hAnsi="Times New Roman" w:cs="Times New Roman"/>
+              </w:rPr>
+              <w:t>features.</w:t>
+            </w:r>
           </w:p>
           <w:p>
             <w:pPr>
@@ -924,7 +976,7 @@
           <w:szCs w:val="34"/>
         </w:rPr>
         <w:drawing>
-          <wp:inline distT="0" distB="0" distL="0" distR="0" wp14:anchorId="14832883" wp14:editId="076766CD">
+          <wp:inline distT="0" distB="0" distL="0" distR="0" wp14:anchorId="14832883" wp14:editId="7771E649">
             <wp:extent cx="185738" cy="185738"/>
             <wp:effectExtent l="0" t="0" r="5080" b="5080"/>
             <wp:docPr id="459473846" name="Picture 2" descr=":pencil2:"/>
@@ -1402,6 +1454,7 @@
                 <w:bCs/>
                 <w:spacing w:val="-1"/>
               </w:rPr>
+              <w:lastRenderedPageBreak/>
               <w:t>Start date</w:t>
             </w:r>
           </w:p>
@@ -1575,7 +1628,6 @@
                 <w:bCs/>
                 <w:spacing w:val="-1"/>
               </w:rPr>
-              <w:lastRenderedPageBreak/>
               <w:t>Team capacity</w:t>
             </w:r>
           </w:p>
@@ -1690,52 +1742,89 @@
                 <w:rFonts w:ascii="Times New Roman" w:eastAsia="Times New Roman" w:hAnsi="Times New Roman" w:cs="Times New Roman"/>
                 <w:spacing w:val="-1"/>
               </w:rPr>
-              <w:t>Gavin: 1</w:t>
-            </w:r>
-          </w:p>
-          <w:p>
-            <w:pPr>
-              <w:rPr>
-                <w:rFonts w:ascii="Times New Roman" w:eastAsia="Times New Roman" w:hAnsi="Times New Roman" w:cs="Times New Roman"/>
-                <w:spacing w:val="-1"/>
-              </w:rPr>
-            </w:pPr>
-            <w:r>
-              <w:rPr>
-                <w:rFonts w:ascii="Times New Roman" w:eastAsia="Times New Roman" w:hAnsi="Times New Roman" w:cs="Times New Roman"/>
-                <w:spacing w:val="-1"/>
-              </w:rPr>
-              <w:t>Nick: 1</w:t>
-            </w:r>
-          </w:p>
-          <w:p>
-            <w:pPr>
-              <w:rPr>
-                <w:rFonts w:ascii="Times New Roman" w:eastAsia="Times New Roman" w:hAnsi="Times New Roman" w:cs="Times New Roman"/>
-                <w:spacing w:val="-1"/>
-              </w:rPr>
-            </w:pPr>
-            <w:r>
-              <w:rPr>
-                <w:rFonts w:ascii="Times New Roman" w:eastAsia="Times New Roman" w:hAnsi="Times New Roman" w:cs="Times New Roman"/>
-                <w:spacing w:val="-1"/>
-              </w:rPr>
-              <w:t>Imoudu: 1</w:t>
-            </w:r>
-          </w:p>
-          <w:p>
-            <w:pPr>
-              <w:rPr>
-                <w:rFonts w:ascii="Times New Roman" w:eastAsia="Times New Roman" w:hAnsi="Times New Roman" w:cs="Times New Roman"/>
-                <w:spacing w:val="-1"/>
-              </w:rPr>
-            </w:pPr>
-            <w:r>
-              <w:rPr>
-                <w:rFonts w:ascii="Times New Roman" w:eastAsia="Times New Roman" w:hAnsi="Times New Roman" w:cs="Times New Roman"/>
-                <w:spacing w:val="-1"/>
-              </w:rPr>
-              <w:t>Preston: 1</w:t>
+              <w:t>Gavin: Create team information and team agreement report.</w:t>
+            </w:r>
+          </w:p>
+          <w:p>
+            <w:pPr>
+              <w:rPr>
+                <w:rFonts w:ascii="Times New Roman" w:eastAsia="Times New Roman" w:hAnsi="Times New Roman" w:cs="Times New Roman"/>
+                <w:spacing w:val="-1"/>
+              </w:rPr>
+            </w:pPr>
+            <w:r>
+              <w:rPr>
+                <w:rFonts w:ascii="Times New Roman" w:eastAsia="Times New Roman" w:hAnsi="Times New Roman" w:cs="Times New Roman"/>
+                <w:spacing w:val="-1"/>
+              </w:rPr>
+              <w:t>Nick: Create a use case diagram.</w:t>
+            </w:r>
+          </w:p>
+          <w:p>
+            <w:pPr>
+              <w:rPr>
+                <w:rFonts w:ascii="Times New Roman" w:eastAsia="Times New Roman" w:hAnsi="Times New Roman" w:cs="Times New Roman"/>
+                <w:spacing w:val="-1"/>
+              </w:rPr>
+            </w:pPr>
+            <w:r>
+              <w:rPr>
+                <w:rFonts w:ascii="Times New Roman" w:eastAsia="Times New Roman" w:hAnsi="Times New Roman" w:cs="Times New Roman"/>
+                <w:spacing w:val="-1"/>
+              </w:rPr>
+              <w:t>Imoudu</w:t>
+            </w:r>
+            <w:r>
+              <w:rPr>
+                <w:rFonts w:ascii="Times New Roman" w:eastAsia="Times New Roman" w:hAnsi="Times New Roman" w:cs="Times New Roman"/>
+                <w:spacing w:val="-1"/>
+              </w:rPr>
+              <w:t xml:space="preserve">: </w:t>
+            </w:r>
+            <w:r>
+              <w:rPr>
+                <w:rFonts w:ascii="Times New Roman" w:eastAsia="Times New Roman" w:hAnsi="Times New Roman" w:cs="Times New Roman"/>
+                <w:spacing w:val="-1"/>
+              </w:rPr>
+              <w:t>Set up</w:t>
+            </w:r>
+            <w:r>
+              <w:rPr>
+                <w:rFonts w:ascii="Times New Roman" w:eastAsia="Times New Roman" w:hAnsi="Times New Roman" w:cs="Times New Roman"/>
+                <w:spacing w:val="-1"/>
+              </w:rPr>
+              <w:t xml:space="preserve"> Git </w:t>
+            </w:r>
+            <w:proofErr w:type="gramStart"/>
+            <w:r>
+              <w:rPr>
+                <w:rFonts w:ascii="Times New Roman" w:eastAsia="Times New Roman" w:hAnsi="Times New Roman" w:cs="Times New Roman"/>
+                <w:spacing w:val="-1"/>
+              </w:rPr>
+              <w:t>repo, and</w:t>
+            </w:r>
+            <w:proofErr w:type="gramEnd"/>
+            <w:r>
+              <w:rPr>
+                <w:rFonts w:ascii="Times New Roman" w:eastAsia="Times New Roman" w:hAnsi="Times New Roman" w:cs="Times New Roman"/>
+                <w:spacing w:val="-1"/>
+              </w:rPr>
+              <w:t xml:space="preserve"> create sprint backlogs.</w:t>
+            </w:r>
+          </w:p>
+          <w:p>
+            <w:pPr>
+              <w:rPr>
+                <w:rFonts w:ascii="Times New Roman" w:eastAsia="Times New Roman" w:hAnsi="Times New Roman" w:cs="Times New Roman"/>
+                <w:spacing w:val="-1"/>
+              </w:rPr>
+            </w:pPr>
+            <w:r>
+              <w:rPr>
+                <w:rFonts w:ascii="Times New Roman" w:eastAsia="Times New Roman" w:hAnsi="Times New Roman" w:cs="Times New Roman"/>
+                <w:spacing w:val="-1"/>
+              </w:rPr>
+              <w:t>Preston: Create a folder for scrum meetings and fill it with meeting templates</w:t>
             </w:r>
           </w:p>
         </w:tc>

</xml_diff>

<commit_message>
Meeting 1 and 2 templates filled
</commit_message>
<xml_diff>
--- a/Scrum Meetings/Meeting 1.docx
+++ b/Scrum Meetings/Meeting 1.docx
@@ -976,7 +976,7 @@
           <w:szCs w:val="34"/>
         </w:rPr>
         <w:drawing>
-          <wp:inline distT="0" distB="0" distL="0" distR="0" wp14:anchorId="14832883" wp14:editId="7771E649">
+          <wp:inline distT="0" distB="0" distL="0" distR="0" wp14:anchorId="14832883" wp14:editId="00A0F779">
             <wp:extent cx="185738" cy="185738"/>
             <wp:effectExtent l="0" t="0" r="5080" b="5080"/>
             <wp:docPr id="459473846" name="Picture 2" descr=":pencil2:"/>
@@ -1795,15 +1795,13 @@
               </w:rPr>
               <w:t xml:space="preserve"> Git </w:t>
             </w:r>
-            <w:proofErr w:type="gramStart"/>
-            <w:r>
-              <w:rPr>
-                <w:rFonts w:ascii="Times New Roman" w:eastAsia="Times New Roman" w:hAnsi="Times New Roman" w:cs="Times New Roman"/>
-                <w:spacing w:val="-1"/>
-              </w:rPr>
-              <w:t>repo, and</w:t>
-            </w:r>
-            <w:proofErr w:type="gramEnd"/>
+            <w:r>
+              <w:rPr>
+                <w:rFonts w:ascii="Times New Roman" w:eastAsia="Times New Roman" w:hAnsi="Times New Roman" w:cs="Times New Roman"/>
+                <w:spacing w:val="-1"/>
+              </w:rPr>
+              <w:t>repo and</w:t>
+            </w:r>
             <w:r>
               <w:rPr>
                 <w:rFonts w:ascii="Times New Roman" w:eastAsia="Times New Roman" w:hAnsi="Times New Roman" w:cs="Times New Roman"/>

</xml_diff>